<commit_message>
Hecho el pintar_campo para las estaciones. Ploteados los casos nuevos de las estaciones. Completados los casos de dirección de radiación genérica. Comenzado el análisis de las estaciones base.
</commit_message>
<xml_diff>
--- a/2016-05-29/casos2.docx
+++ b/2016-05-29/casos2.docx
@@ -40,21 +40,7 @@
         <w:rPr>
           <w:lang w:val="es-ES"/>
         </w:rPr>
-        <w:t xml:space="preserve">Tenemos para calcular en un solo phi y theta, con </w:t>
-      </w:r>
-      <w:proofErr w:type="spellStart"/>
-      <w:r>
-        <w:rPr>
-          <w:lang w:val="es-ES"/>
-        </w:rPr>
-        <w:t>clusters</w:t>
-      </w:r>
-      <w:proofErr w:type="spellEnd"/>
-      <w:r>
-        <w:rPr>
-          <w:lang w:val="es-ES"/>
-        </w:rPr>
-        <w:t>.</w:t>
+        <w:t>Tenemos para calcular en un solo phi y theta, con clusters.</w:t>
       </w:r>
     </w:p>
     <w:p>
@@ -3131,11 +3117,13 @@
         <w:pStyle w:val="Sinespaciado"/>
         <w:ind w:right="-1701"/>
         <w:rPr>
-          <w:lang w:val="es-ES"/>
-        </w:rPr>
-      </w:pPr>
-      <w:r>
-        <w:rPr>
+          <w:strike/>
+          <w:lang w:val="es-ES"/>
+        </w:rPr>
+      </w:pPr>
+      <w:r>
+        <w:rPr>
+          <w:strike/>
           <w:lang w:val="es-ES"/>
         </w:rPr>
         <w:t>57</w:t>
@@ -3143,37 +3131,43 @@
       <w:proofErr w:type="gramStart"/>
       <w:r>
         <w:rPr>
-          <w:lang w:val="es-ES"/>
-        </w:rPr>
-        <w:t>.exe</w:t>
-      </w:r>
-      <w:proofErr w:type="gramEnd"/>
-      <w:r>
-        <w:rPr>
-          <w:lang w:val="es-ES"/>
-        </w:rPr>
-        <w:t xml:space="preserve"> </w:t>
-      </w:r>
-      <w:r>
-        <w:rPr>
-          <w:lang w:val="en-US"/>
-        </w:rPr>
-        <w:sym w:font="Wingdings" w:char="F0E0"/>
-      </w:r>
-      <w:r>
-        <w:rPr>
-          <w:lang w:val="es-ES"/>
-        </w:rPr>
-        <w:t xml:space="preserve"> </w:t>
-      </w:r>
-      <w:r>
-        <w:rPr>
+          <w:strike/>
+          <w:lang w:val="es-ES"/>
+        </w:rPr>
+        <w:t>.exe</w:t>
+      </w:r>
+      <w:proofErr w:type="gramEnd"/>
+      <w:r>
+        <w:rPr>
+          <w:strike/>
+          <w:lang w:val="es-ES"/>
+        </w:rPr>
+        <w:t xml:space="preserve"> </w:t>
+      </w:r>
+      <w:r>
+        <w:rPr>
+          <w:strike/>
+          <w:lang w:val="en-US"/>
+        </w:rPr>
+        <w:sym w:font="Wingdings" w:char="F0E0"/>
+      </w:r>
+      <w:r>
+        <w:rPr>
+          <w:strike/>
+          <w:lang w:val="es-ES"/>
+        </w:rPr>
+        <w:t xml:space="preserve"> </w:t>
+      </w:r>
+      <w:r>
+        <w:rPr>
+          <w:strike/>
           <w:lang w:val="es-ES"/>
         </w:rPr>
         <w:t>50</w:t>
       </w:r>
       <w:r>
         <w:rPr>
+          <w:strike/>
           <w:lang w:val="es-ES"/>
         </w:rPr>
         <w:t xml:space="preserve"> sensores, [3] 1 estación.  Potencia fija, tres dimensiones, fijos</w:t>
@@ -3184,11 +3178,13 @@
         <w:pStyle w:val="Sinespaciado"/>
         <w:ind w:right="-1701"/>
         <w:rPr>
-          <w:lang w:val="es-ES"/>
-        </w:rPr>
-      </w:pPr>
-      <w:r>
-        <w:rPr>
+          <w:strike/>
+          <w:lang w:val="es-ES"/>
+        </w:rPr>
+      </w:pPr>
+      <w:r>
+        <w:rPr>
+          <w:strike/>
           <w:lang w:val="es-ES"/>
         </w:rPr>
         <w:t>58</w:t>
@@ -3196,25 +3192,29 @@
       <w:proofErr w:type="gramStart"/>
       <w:r>
         <w:rPr>
-          <w:lang w:val="es-ES"/>
-        </w:rPr>
-        <w:t>.exe</w:t>
-      </w:r>
-      <w:proofErr w:type="gramEnd"/>
-      <w:r>
-        <w:rPr>
-          <w:lang w:val="es-ES"/>
-        </w:rPr>
-        <w:t xml:space="preserve"> </w:t>
-      </w:r>
-      <w:r>
-        <w:rPr>
-          <w:lang w:val="en-US"/>
-        </w:rPr>
-        <w:sym w:font="Wingdings" w:char="F0E0"/>
-      </w:r>
-      <w:r>
-        <w:rPr>
+          <w:strike/>
+          <w:lang w:val="es-ES"/>
+        </w:rPr>
+        <w:t>.exe</w:t>
+      </w:r>
+      <w:proofErr w:type="gramEnd"/>
+      <w:r>
+        <w:rPr>
+          <w:strike/>
+          <w:lang w:val="es-ES"/>
+        </w:rPr>
+        <w:t xml:space="preserve"> </w:t>
+      </w:r>
+      <w:r>
+        <w:rPr>
+          <w:strike/>
+          <w:lang w:val="en-US"/>
+        </w:rPr>
+        <w:sym w:font="Wingdings" w:char="F0E0"/>
+      </w:r>
+      <w:r>
+        <w:rPr>
+          <w:strike/>
           <w:lang w:val="es-ES"/>
         </w:rPr>
         <w:t xml:space="preserve"> 50 sensores, [3] 1 estación.  Potencia fija, tres dimensiones, fijos. 400 </w:t>
@@ -3222,6 +3222,7 @@
       <w:proofErr w:type="gramStart"/>
       <w:r>
         <w:rPr>
+          <w:strike/>
           <w:lang w:val="es-ES"/>
         </w:rPr>
         <w:t>gen</w:t>
@@ -3233,11 +3234,13 @@
         <w:pStyle w:val="Sinespaciado"/>
         <w:ind w:right="-1701"/>
         <w:rPr>
-          <w:lang w:val="es-ES"/>
-        </w:rPr>
-      </w:pPr>
-      <w:r>
-        <w:rPr>
+          <w:strike/>
+          <w:lang w:val="es-ES"/>
+        </w:rPr>
+      </w:pPr>
+      <w:r>
+        <w:rPr>
+          <w:strike/>
           <w:lang w:val="es-ES"/>
         </w:rPr>
         <w:t>59</w:t>
@@ -3245,25 +3248,29 @@
       <w:proofErr w:type="gramStart"/>
       <w:r>
         <w:rPr>
-          <w:lang w:val="es-ES"/>
-        </w:rPr>
-        <w:t>.exe</w:t>
-      </w:r>
-      <w:proofErr w:type="gramEnd"/>
-      <w:r>
-        <w:rPr>
-          <w:lang w:val="es-ES"/>
-        </w:rPr>
-        <w:t xml:space="preserve"> </w:t>
-      </w:r>
-      <w:r>
-        <w:rPr>
-          <w:lang w:val="en-US"/>
-        </w:rPr>
-        <w:sym w:font="Wingdings" w:char="F0E0"/>
-      </w:r>
-      <w:r>
-        <w:rPr>
+          <w:strike/>
+          <w:lang w:val="es-ES"/>
+        </w:rPr>
+        <w:t>.exe</w:t>
+      </w:r>
+      <w:proofErr w:type="gramEnd"/>
+      <w:r>
+        <w:rPr>
+          <w:strike/>
+          <w:lang w:val="es-ES"/>
+        </w:rPr>
+        <w:t xml:space="preserve"> </w:t>
+      </w:r>
+      <w:r>
+        <w:rPr>
+          <w:strike/>
+          <w:lang w:val="en-US"/>
+        </w:rPr>
+        <w:sym w:font="Wingdings" w:char="F0E0"/>
+      </w:r>
+      <w:r>
+        <w:rPr>
+          <w:strike/>
           <w:lang w:val="es-ES"/>
         </w:rPr>
         <w:t xml:space="preserve"> 100 sensores, [3] 1 estación.  Potencia fija, tres dimensiones, fijos 200</w:t>
@@ -3274,11 +3281,13 @@
         <w:pStyle w:val="Sinespaciado"/>
         <w:ind w:right="-1701"/>
         <w:rPr>
-          <w:lang w:val="es-ES"/>
-        </w:rPr>
-      </w:pPr>
-      <w:r>
-        <w:rPr>
+          <w:strike/>
+          <w:lang w:val="es-ES"/>
+        </w:rPr>
+      </w:pPr>
+      <w:r>
+        <w:rPr>
+          <w:strike/>
           <w:lang w:val="es-ES"/>
         </w:rPr>
         <w:t>60</w:t>
@@ -3286,25 +3295,29 @@
       <w:proofErr w:type="gramStart"/>
       <w:r>
         <w:rPr>
-          <w:lang w:val="es-ES"/>
-        </w:rPr>
-        <w:t>.exe</w:t>
-      </w:r>
-      <w:proofErr w:type="gramEnd"/>
-      <w:r>
-        <w:rPr>
-          <w:lang w:val="es-ES"/>
-        </w:rPr>
-        <w:t xml:space="preserve"> </w:t>
-      </w:r>
-      <w:r>
-        <w:rPr>
-          <w:lang w:val="en-US"/>
-        </w:rPr>
-        <w:sym w:font="Wingdings" w:char="F0E0"/>
-      </w:r>
-      <w:r>
-        <w:rPr>
+          <w:strike/>
+          <w:lang w:val="es-ES"/>
+        </w:rPr>
+        <w:t>.exe</w:t>
+      </w:r>
+      <w:proofErr w:type="gramEnd"/>
+      <w:r>
+        <w:rPr>
+          <w:strike/>
+          <w:lang w:val="es-ES"/>
+        </w:rPr>
+        <w:t xml:space="preserve"> </w:t>
+      </w:r>
+      <w:r>
+        <w:rPr>
+          <w:strike/>
+          <w:lang w:val="en-US"/>
+        </w:rPr>
+        <w:sym w:font="Wingdings" w:char="F0E0"/>
+      </w:r>
+      <w:r>
+        <w:rPr>
+          <w:strike/>
           <w:lang w:val="es-ES"/>
         </w:rPr>
         <w:t xml:space="preserve"> 100 sensores, [3] 1 estación.  Potencia fija, tres dimensiones, fijos 400</w:t>
@@ -3315,11 +3328,13 @@
         <w:pStyle w:val="Sinespaciado"/>
         <w:ind w:right="-1701"/>
         <w:rPr>
-          <w:lang w:val="es-ES"/>
-        </w:rPr>
-      </w:pPr>
-      <w:r>
-        <w:rPr>
+          <w:strike/>
+          <w:lang w:val="es-ES"/>
+        </w:rPr>
+      </w:pPr>
+      <w:r>
+        <w:rPr>
+          <w:strike/>
           <w:lang w:val="es-ES"/>
         </w:rPr>
         <w:t>61</w:t>
@@ -3327,37 +3342,43 @@
       <w:proofErr w:type="gramStart"/>
       <w:r>
         <w:rPr>
-          <w:lang w:val="es-ES"/>
-        </w:rPr>
-        <w:t>.exe</w:t>
-      </w:r>
-      <w:proofErr w:type="gramEnd"/>
-      <w:r>
-        <w:rPr>
-          <w:lang w:val="es-ES"/>
-        </w:rPr>
-        <w:t xml:space="preserve"> </w:t>
-      </w:r>
-      <w:r>
-        <w:rPr>
-          <w:lang w:val="en-US"/>
-        </w:rPr>
-        <w:sym w:font="Wingdings" w:char="F0E0"/>
-      </w:r>
-      <w:r>
-        <w:rPr>
-          <w:lang w:val="es-ES"/>
-        </w:rPr>
-        <w:t xml:space="preserve"> </w:t>
-      </w:r>
-      <w:r>
-        <w:rPr>
+          <w:strike/>
+          <w:lang w:val="es-ES"/>
+        </w:rPr>
+        <w:t>.exe</w:t>
+      </w:r>
+      <w:proofErr w:type="gramEnd"/>
+      <w:r>
+        <w:rPr>
+          <w:strike/>
+          <w:lang w:val="es-ES"/>
+        </w:rPr>
+        <w:t xml:space="preserve"> </w:t>
+      </w:r>
+      <w:r>
+        <w:rPr>
+          <w:strike/>
+          <w:lang w:val="en-US"/>
+        </w:rPr>
+        <w:sym w:font="Wingdings" w:char="F0E0"/>
+      </w:r>
+      <w:r>
+        <w:rPr>
+          <w:strike/>
+          <w:lang w:val="es-ES"/>
+        </w:rPr>
+        <w:t xml:space="preserve"> </w:t>
+      </w:r>
+      <w:r>
+        <w:rPr>
+          <w:strike/>
           <w:lang w:val="es-ES"/>
         </w:rPr>
         <w:t>10</w:t>
       </w:r>
       <w:r>
         <w:rPr>
+          <w:strike/>
           <w:lang w:val="es-ES"/>
         </w:rPr>
         <w:t xml:space="preserve"> sensores, [1 2 4 5 6 7 8 9 10 11] 1 estación.  Potencia fija, tres dimensiones, fijos</w:t>
@@ -3380,53 +3401,41 @@
           <w:lang w:val="es-ES"/>
         </w:rPr>
       </w:pPr>
-    </w:p>
-    <w:p>
-      <w:pPr>
-        <w:pStyle w:val="Sinespaciado"/>
-        <w:ind w:right="-1701"/>
-        <w:rPr>
-          <w:lang w:val="es-ES"/>
-        </w:rPr>
-      </w:pPr>
-      <w:r>
-        <w:rPr>
-          <w:lang w:val="es-ES"/>
-        </w:rPr>
-        <w:t>65</w:t>
-      </w:r>
-      <w:r>
-        <w:rPr>
-          <w:lang w:val="es-ES"/>
-        </w:rPr>
-        <w:t xml:space="preserve">.exe </w:t>
-      </w:r>
-      <w:r>
-        <w:rPr>
-          <w:lang w:val="en-US"/>
-        </w:rPr>
-        <w:sym w:font="Wingdings" w:char="F0E0"/>
-      </w:r>
-      <w:r>
-        <w:rPr>
-          <w:lang w:val="es-ES"/>
-        </w:rPr>
-        <w:t xml:space="preserve"> </w:t>
-      </w:r>
-      <w:r>
-        <w:rPr>
-          <w:lang w:val="es-ES"/>
-        </w:rPr>
-        <w:t>20</w:t>
-      </w:r>
-      <w:r>
-        <w:rPr>
-          <w:lang w:val="es-ES"/>
-        </w:rPr>
-        <w:t xml:space="preserve">  </w:t>
-      </w:r>
       <w:bookmarkStart w:id="0" w:name="_GoBack"/>
       <w:bookmarkEnd w:id="0"/>
+    </w:p>
+    <w:p>
+      <w:pPr>
+        <w:pStyle w:val="Sinespaciado"/>
+        <w:ind w:right="-1701"/>
+        <w:rPr>
+          <w:lang w:val="es-ES"/>
+        </w:rPr>
+      </w:pPr>
+      <w:r>
+        <w:rPr>
+          <w:lang w:val="es-ES"/>
+        </w:rPr>
+        <w:t xml:space="preserve">65.exe </w:t>
+      </w:r>
+      <w:r>
+        <w:rPr>
+          <w:lang w:val="en-US"/>
+        </w:rPr>
+        <w:sym w:font="Wingdings" w:char="F0E0"/>
+      </w:r>
+      <w:r>
+        <w:rPr>
+          <w:lang w:val="es-ES"/>
+        </w:rPr>
+        <w:t xml:space="preserve"> 20</w:t>
+      </w:r>
+      <w:r>
+        <w:rPr>
+          <w:lang w:val="es-ES"/>
+        </w:rPr>
+        <w:t xml:space="preserve">  </w:t>
+      </w:r>
       <w:r>
         <w:rPr>
           <w:lang w:val="es-ES"/>
@@ -3472,19 +3481,7 @@
         <w:rPr>
           <w:lang w:val="es-ES"/>
         </w:rPr>
-        <w:t xml:space="preserve"> </w:t>
-      </w:r>
-      <w:r>
-        <w:rPr>
-          <w:lang w:val="es-ES"/>
-        </w:rPr>
-        <w:t>20</w:t>
-      </w:r>
-      <w:r>
-        <w:rPr>
-          <w:lang w:val="es-ES"/>
-        </w:rPr>
-        <w:t xml:space="preserve">   sensores, [0 3] 1 estación.  Potencia aleatoria, dos dimensiones, fijos</w:t>
+        <w:t xml:space="preserve"> 20   sensores, [0 3] 1 estación.  Potencia aleatoria, dos dimensiones, fijos</w:t>
       </w:r>
     </w:p>
     <w:p>
@@ -3525,19 +3522,7 @@
         <w:rPr>
           <w:lang w:val="es-ES"/>
         </w:rPr>
-        <w:t xml:space="preserve"> </w:t>
-      </w:r>
-      <w:r>
-        <w:rPr>
-          <w:lang w:val="es-ES"/>
-        </w:rPr>
-        <w:t>20</w:t>
-      </w:r>
-      <w:r>
-        <w:rPr>
-          <w:lang w:val="es-ES"/>
-        </w:rPr>
-        <w:t xml:space="preserve">   sensores, [0 3] 1 estación.  Potencia fija, tres dimensiones, fijos</w:t>
+        <w:t xml:space="preserve"> 20   sensores, [0 3] 1 estación.  Potencia fija, tres dimensiones, fijos</w:t>
       </w:r>
     </w:p>
     <w:p>
@@ -3578,19 +3563,7 @@
         <w:rPr>
           <w:lang w:val="es-ES"/>
         </w:rPr>
-        <w:t xml:space="preserve"> </w:t>
-      </w:r>
-      <w:r>
-        <w:rPr>
-          <w:lang w:val="es-ES"/>
-        </w:rPr>
-        <w:t>20</w:t>
-      </w:r>
-      <w:r>
-        <w:rPr>
-          <w:lang w:val="es-ES"/>
-        </w:rPr>
-        <w:t xml:space="preserve">   sensores, [0 3] 1 estación.  Potencia aleatoria, tres dimensiones, fijos</w:t>
+        <w:t xml:space="preserve"> 20   sensores, [0 3] 1 estación.  Potencia aleatoria, tres dimensiones, fijos</w:t>
       </w:r>
     </w:p>
     <w:p>
@@ -3631,19 +3604,7 @@
         <w:rPr>
           <w:lang w:val="es-ES"/>
         </w:rPr>
-        <w:t xml:space="preserve"> </w:t>
-      </w:r>
-      <w:r>
-        <w:rPr>
-          <w:lang w:val="es-ES"/>
-        </w:rPr>
-        <w:t>20</w:t>
-      </w:r>
-      <w:r>
-        <w:rPr>
-          <w:lang w:val="es-ES"/>
-        </w:rPr>
-        <w:t xml:space="preserve">   sensores, [0 3] 2 estación.  Potencia fija, tres dimensiones, fijos</w:t>
+        <w:t xml:space="preserve"> 20   sensores, [0 3] 2 estación.  Potencia fija, tres dimensiones, fijos</w:t>
       </w:r>
     </w:p>
     <w:p>
@@ -3684,19 +3645,7 @@
         <w:rPr>
           <w:lang w:val="es-ES"/>
         </w:rPr>
-        <w:t xml:space="preserve"> </w:t>
-      </w:r>
-      <w:r>
-        <w:rPr>
-          <w:lang w:val="es-ES"/>
-        </w:rPr>
-        <w:t xml:space="preserve">20  </w:t>
-      </w:r>
-      <w:r>
-        <w:rPr>
-          <w:lang w:val="es-ES"/>
-        </w:rPr>
-        <w:t xml:space="preserve"> sensores, [0 3] 2 estación.  Potencia aleatoria, tres dimensiones, fijos</w:t>
+        <w:t xml:space="preserve"> 20   sensores, [0 3] 2 estación.  Potencia aleatoria, tres dimensiones, fijos</w:t>
       </w:r>
     </w:p>
     <w:p>
@@ -3737,19 +3686,7 @@
         <w:rPr>
           <w:lang w:val="es-ES"/>
         </w:rPr>
-        <w:t xml:space="preserve"> </w:t>
-      </w:r>
-      <w:r>
-        <w:rPr>
-          <w:lang w:val="es-ES"/>
-        </w:rPr>
-        <w:t>20</w:t>
-      </w:r>
-      <w:r>
-        <w:rPr>
-          <w:lang w:val="es-ES"/>
-        </w:rPr>
-        <w:t xml:space="preserve">   sensores, [0 3] 1 estación no.  Potencia fija, tres dimensiones, fijos</w:t>
+        <w:t xml:space="preserve"> 20   sensores, [0 3] 1 estación no.  Potencia fija, tres dimensiones, fijos</w:t>
       </w:r>
     </w:p>
     <w:p>
@@ -3790,19 +3727,7 @@
         <w:rPr>
           <w:lang w:val="es-ES"/>
         </w:rPr>
-        <w:t xml:space="preserve"> </w:t>
-      </w:r>
-      <w:r>
-        <w:rPr>
-          <w:lang w:val="es-ES"/>
-        </w:rPr>
-        <w:t>20</w:t>
-      </w:r>
-      <w:r>
-        <w:rPr>
-          <w:lang w:val="es-ES"/>
-        </w:rPr>
-        <w:t xml:space="preserve">   sensores, [0 3] 2 estación no.  Potencia fija, tres dimensiones, fijos</w:t>
+        <w:t xml:space="preserve"> 20   sensores, [0 3] 2 estación no.  Potencia fija, tres dimensiones, fijos</w:t>
       </w:r>
     </w:p>
     <w:p>
@@ -3843,19 +3768,7 @@
         <w:rPr>
           <w:lang w:val="es-ES"/>
         </w:rPr>
-        <w:t xml:space="preserve"> </w:t>
-      </w:r>
-      <w:r>
-        <w:rPr>
-          <w:lang w:val="es-ES"/>
-        </w:rPr>
-        <w:t>20</w:t>
-      </w:r>
-      <w:r>
-        <w:rPr>
-          <w:lang w:val="es-ES"/>
-        </w:rPr>
-        <w:t xml:space="preserve">   sensores, [0 3] 2 estación no.  Potencia aleatoria, tres dimensiones, fijos</w:t>
+        <w:t xml:space="preserve"> 20   sensores, [0 3] 2 estación no.  Potencia aleatoria, tres dimensiones, fijos</w:t>
       </w:r>
     </w:p>
     <w:p>

</xml_diff>